<commit_message>
[UPDATE] Add fragment finish
BUG :
setCurrentPosition still have problem. Need get fragment data
</commit_message>
<xml_diff>
--- a/action bar document.docx
+++ b/action bar document.docx
@@ -150,29 +150,7 @@
             <w:szCs w:val="24"/>
             <w:u w:val="single"/>
           </w:rPr>
-          <w:t>Adding Action Bu</w:t>
-        </w:r>
-        <w:bookmarkStart w:id="0" w:name="_GoBack"/>
-        <w:bookmarkEnd w:id="0"/>
-        <w:r>
-          <w:rPr>
-            <w:rFonts w:ascii="Arial" w:eastAsia="新細明體" w:hAnsi="Arial" w:cs="Arial"/>
-            <w:color w:val="006DAF"/>
-            <w:kern w:val="0"/>
-            <w:szCs w:val="24"/>
-            <w:u w:val="single"/>
-          </w:rPr>
-          <w:t>t</w:t>
-        </w:r>
-        <w:r>
-          <w:rPr>
-            <w:rFonts w:ascii="Arial" w:eastAsia="新細明體" w:hAnsi="Arial" w:cs="Arial"/>
-            <w:color w:val="006DAF"/>
-            <w:kern w:val="0"/>
-            <w:szCs w:val="24"/>
-            <w:u w:val="single"/>
-          </w:rPr>
-          <w:t>tons</w:t>
+          <w:t>Adding Action Buttons</w:t>
         </w:r>
       </w:hyperlink>
     </w:p>
@@ -628,29 +606,7 @@
           <w:sz w:val="20"/>
           <w:szCs w:val="20"/>
         </w:rPr>
-        <w:t>月撤掉，</w:t>
-      </w:r>
-      <w:proofErr w:type="gramStart"/>
-      <w:r>
-        <w:rPr>
-          <w:rFonts w:ascii="Arial" w:eastAsia="新細明體" w:hAnsi="Arial" w:cs="Arial"/>
-          <w:color w:val="333333"/>
-          <w:kern w:val="0"/>
-          <w:sz w:val="20"/>
-          <w:szCs w:val="20"/>
-        </w:rPr>
-        <w:t>只留尚有</w:t>
-      </w:r>
-      <w:proofErr w:type="gramEnd"/>
-      <w:r>
-        <w:rPr>
-          <w:rFonts w:ascii="Arial" w:eastAsia="新細明體" w:hAnsi="Arial" w:cs="Arial"/>
-          <w:color w:val="333333"/>
-          <w:kern w:val="0"/>
-          <w:sz w:val="20"/>
-          <w:szCs w:val="20"/>
-        </w:rPr>
-        <w:t>連結的內容</w:t>
+        <w:t>月撤掉，只留尚有連結的內容</w:t>
       </w:r>
     </w:p>
     <w:p>
@@ -749,19 +705,8 @@
           <w:szCs w:val="20"/>
         </w:rPr>
         <w:br/>
-      </w:r>
-      <w:proofErr w:type="gramStart"/>
-      <w:r>
-        <w:rPr>
-          <w:rFonts w:ascii="Arial" w:eastAsia="新細明體" w:hAnsi="Arial" w:cs="Arial"/>
-          <w:color w:val="333333"/>
-          <w:kern w:val="0"/>
-          <w:sz w:val="20"/>
-          <w:szCs w:val="20"/>
-        </w:rPr>
         <w:t>When user swipes from left to right (or right to left), tabs and the contents below should also change accordingly.</w:t>
       </w:r>
-      <w:proofErr w:type="gramEnd"/>
     </w:p>
     <w:p>
       <w:r>
@@ -823,7 +768,508 @@
         </w:drawing>
       </w:r>
     </w:p>
-    <w:p/>
+    <w:p>
+      <w:pPr>
+        <w:rPr>
+          <w:rFonts w:hint="eastAsia"/>
+        </w:rPr>
+      </w:pPr>
+    </w:p>
+    <w:p>
+      <w:pPr>
+        <w:pStyle w:val="HTML"/>
+        <w:shd w:val="clear" w:color="auto" w:fill="FFFFFF"/>
+      </w:pPr>
+      <w:r>
+        <w:rPr>
+          <w:rFonts w:ascii="Arial" w:eastAsia="新細明體" w:hAnsi="Arial" w:cs="Arial" w:hint="eastAsia"/>
+          <w:color w:val="333333"/>
+          <w:sz w:val="20"/>
+          <w:szCs w:val="20"/>
+        </w:rPr>
+        <w:lastRenderedPageBreak/>
+        <w:t>FragmentStatePagerAdapter</w:t>
+      </w:r>
+      <w:r>
+        <w:rPr>
+          <w:rFonts w:ascii="Arial" w:eastAsia="新細明體" w:hAnsi="Arial" w:cs="Arial" w:hint="eastAsia"/>
+          <w:color w:val="333333"/>
+          <w:sz w:val="20"/>
+          <w:szCs w:val="20"/>
+        </w:rPr>
+        <w:t xml:space="preserve"> </w:t>
+      </w:r>
+      <w:r>
+        <w:rPr>
+          <w:rFonts w:ascii="Arial" w:eastAsia="新細明體" w:hAnsi="Arial" w:cs="Arial" w:hint="eastAsia"/>
+          <w:color w:val="333333"/>
+          <w:sz w:val="20"/>
+          <w:szCs w:val="20"/>
+        </w:rPr>
+        <w:t>可以使用動態增加</w:t>
+      </w:r>
+      <w:r>
+        <w:rPr>
+          <w:rFonts w:ascii="Arial" w:eastAsia="新細明體" w:hAnsi="Arial" w:cs="Arial" w:hint="eastAsia"/>
+          <w:color w:val="333333"/>
+          <w:sz w:val="20"/>
+          <w:szCs w:val="20"/>
+        </w:rPr>
+        <w:t xml:space="preserve">fragment, </w:t>
+      </w:r>
+      <w:r>
+        <w:rPr>
+          <w:rFonts w:ascii="Arial" w:eastAsia="新細明體" w:hAnsi="Arial" w:cs="Arial" w:hint="eastAsia"/>
+          <w:color w:val="333333"/>
+          <w:sz w:val="20"/>
+          <w:szCs w:val="20"/>
+        </w:rPr>
+        <w:t>只需改變</w:t>
+      </w:r>
+      <w:r>
+        <w:rPr>
+          <w:rFonts w:ascii="Arial" w:eastAsia="新細明體" w:hAnsi="Arial" w:cs="Arial" w:hint="eastAsia"/>
+          <w:color w:val="333333"/>
+          <w:sz w:val="20"/>
+          <w:szCs w:val="20"/>
+        </w:rPr>
+        <w:t>getCount()</w:t>
+      </w:r>
+      <w:r>
+        <w:rPr>
+          <w:rFonts w:ascii="Arial" w:eastAsia="新細明體" w:hAnsi="Arial" w:cs="Arial" w:hint="eastAsia"/>
+          <w:color w:val="333333"/>
+          <w:sz w:val="20"/>
+          <w:szCs w:val="20"/>
+        </w:rPr>
+        <w:t>的</w:t>
+      </w:r>
+      <w:r>
+        <w:rPr>
+          <w:rFonts w:ascii="Arial" w:eastAsia="新細明體" w:hAnsi="Arial" w:cs="Arial" w:hint="eastAsia"/>
+          <w:color w:val="333333"/>
+          <w:sz w:val="20"/>
+          <w:szCs w:val="20"/>
+        </w:rPr>
+        <w:t>return</w:t>
+      </w:r>
+      <w:r>
+        <w:rPr>
+          <w:rFonts w:ascii="Arial" w:eastAsia="新細明體" w:hAnsi="Arial" w:cs="Arial" w:hint="eastAsia"/>
+          <w:color w:val="333333"/>
+          <w:sz w:val="20"/>
+          <w:szCs w:val="20"/>
+        </w:rPr>
+        <w:t>參數再將</w:t>
+      </w:r>
+      <w:r>
+        <w:rPr>
+          <w:rFonts w:ascii="Arial" w:eastAsia="新細明體" w:hAnsi="Arial" w:cs="Arial" w:hint="eastAsia"/>
+          <w:color w:val="333333"/>
+          <w:sz w:val="20"/>
+          <w:szCs w:val="20"/>
+        </w:rPr>
+        <w:t>adapter</w:t>
+      </w:r>
+      <w:r>
+        <w:rPr>
+          <w:rFonts w:ascii="Arial" w:eastAsia="新細明體" w:hAnsi="Arial" w:cs="Arial" w:hint="eastAsia"/>
+          <w:color w:val="333333"/>
+          <w:sz w:val="20"/>
+          <w:szCs w:val="20"/>
+        </w:rPr>
+        <w:t>做</w:t>
+      </w:r>
+      <w:r>
+        <w:rPr>
+          <w:rFonts w:ascii="Arial" w:eastAsia="新細明體" w:hAnsi="Arial" w:cs="Arial" w:hint="eastAsia"/>
+          <w:color w:val="333333"/>
+          <w:sz w:val="20"/>
+          <w:szCs w:val="20"/>
+        </w:rPr>
+        <w:t>notifyDataSetChanged()</w:t>
+      </w:r>
+      <w:r>
+        <w:rPr>
+          <w:rFonts w:ascii="Arial" w:eastAsia="新細明體" w:hAnsi="Arial" w:cs="Arial" w:hint="eastAsia"/>
+          <w:color w:val="333333"/>
+          <w:sz w:val="20"/>
+          <w:szCs w:val="20"/>
+        </w:rPr>
+        <w:t>即可</w:t>
+      </w:r>
+      <w:r>
+        <w:rPr>
+          <w:rFonts w:ascii="Arial" w:eastAsia="新細明體" w:hAnsi="Arial" w:cs="Arial" w:hint="eastAsia"/>
+          <w:color w:val="333333"/>
+          <w:sz w:val="20"/>
+          <w:szCs w:val="20"/>
+        </w:rPr>
+        <w:t xml:space="preserve">, </w:t>
+      </w:r>
+      <w:r>
+        <w:rPr>
+          <w:rFonts w:ascii="Arial" w:eastAsia="新細明體" w:hAnsi="Arial" w:cs="Arial" w:hint="eastAsia"/>
+          <w:color w:val="333333"/>
+          <w:sz w:val="20"/>
+          <w:szCs w:val="20"/>
+        </w:rPr>
+        <w:t>不過由於此案例還有</w:t>
+      </w:r>
+      <w:r>
+        <w:rPr>
+          <w:rFonts w:ascii="Arial" w:eastAsia="新細明體" w:hAnsi="Arial" w:cs="Arial" w:hint="eastAsia"/>
+          <w:color w:val="333333"/>
+          <w:sz w:val="20"/>
+          <w:szCs w:val="20"/>
+        </w:rPr>
+        <w:t xml:space="preserve">swipe tab, </w:t>
+      </w:r>
+      <w:r>
+        <w:rPr>
+          <w:rFonts w:ascii="Arial" w:eastAsia="新細明體" w:hAnsi="Arial" w:cs="Arial" w:hint="eastAsia"/>
+          <w:color w:val="333333"/>
+          <w:sz w:val="20"/>
+          <w:szCs w:val="20"/>
+        </w:rPr>
+        <w:t>因此還需重新設定</w:t>
+      </w:r>
+      <w:r>
+        <w:rPr>
+          <w:rFonts w:ascii="Arial" w:eastAsia="新細明體" w:hAnsi="Arial" w:cs="Arial" w:hint="eastAsia"/>
+          <w:color w:val="333333"/>
+          <w:sz w:val="20"/>
+          <w:szCs w:val="20"/>
+        </w:rPr>
+        <w:t>tab</w:t>
+      </w:r>
+      <w:r>
+        <w:rPr>
+          <w:rFonts w:ascii="Arial" w:eastAsia="新細明體" w:hAnsi="Arial" w:cs="Arial" w:hint="eastAsia"/>
+          <w:color w:val="333333"/>
+          <w:sz w:val="20"/>
+          <w:szCs w:val="20"/>
+        </w:rPr>
+        <w:t>的</w:t>
+      </w:r>
+      <w:r>
+        <w:rPr>
+          <w:rFonts w:ascii="Arial" w:eastAsia="新細明體" w:hAnsi="Arial" w:cs="Arial" w:hint="eastAsia"/>
+          <w:color w:val="333333"/>
+          <w:sz w:val="20"/>
+          <w:szCs w:val="20"/>
+        </w:rPr>
+        <w:t xml:space="preserve">view, </w:t>
+      </w:r>
+      <w:r>
+        <w:rPr>
+          <w:rFonts w:ascii="Arial" w:eastAsia="新細明體" w:hAnsi="Arial" w:cs="Arial" w:hint="eastAsia"/>
+          <w:color w:val="333333"/>
+          <w:sz w:val="20"/>
+          <w:szCs w:val="20"/>
+        </w:rPr>
+        <w:t>否則移至新頁會造成</w:t>
+      </w:r>
+      <w:r>
+        <w:rPr>
+          <w:rFonts w:ascii="Arial" w:eastAsia="新細明體" w:hAnsi="Arial" w:cs="Arial" w:hint="eastAsia"/>
+          <w:color w:val="333333"/>
+          <w:sz w:val="20"/>
+          <w:szCs w:val="20"/>
+        </w:rPr>
+        <w:t xml:space="preserve">crash, </w:t>
+      </w:r>
+      <w:r>
+        <w:rPr>
+          <w:rFonts w:ascii="Arial" w:eastAsia="新細明體" w:hAnsi="Arial" w:cs="Arial" w:hint="eastAsia"/>
+          <w:color w:val="333333"/>
+          <w:sz w:val="20"/>
+          <w:szCs w:val="20"/>
+        </w:rPr>
+        <w:t>但經過測試後發現它也有缺點</w:t>
+      </w:r>
+      <w:r>
+        <w:rPr>
+          <w:rFonts w:ascii="Arial" w:eastAsia="新細明體" w:hAnsi="Arial" w:cs="Arial" w:hint="eastAsia"/>
+          <w:color w:val="333333"/>
+          <w:sz w:val="20"/>
+          <w:szCs w:val="20"/>
+        </w:rPr>
+        <w:t xml:space="preserve">, </w:t>
+      </w:r>
+      <w:r>
+        <w:rPr>
+          <w:rFonts w:ascii="Arial" w:eastAsia="新細明體" w:hAnsi="Arial" w:cs="Arial" w:hint="eastAsia"/>
+          <w:color w:val="333333"/>
+          <w:sz w:val="20"/>
+          <w:szCs w:val="20"/>
+        </w:rPr>
+        <w:t>就是它只會載入左右的兩頁</w:t>
+      </w:r>
+      <w:r>
+        <w:rPr>
+          <w:rFonts w:ascii="Arial" w:eastAsia="新細明體" w:hAnsi="Arial" w:cs="Arial" w:hint="eastAsia"/>
+          <w:color w:val="333333"/>
+          <w:sz w:val="20"/>
+          <w:szCs w:val="20"/>
+        </w:rPr>
+        <w:t xml:space="preserve">fragment, </w:t>
+      </w:r>
+      <w:r>
+        <w:rPr>
+          <w:rFonts w:ascii="Arial" w:eastAsia="新細明體" w:hAnsi="Arial" w:cs="Arial" w:hint="eastAsia"/>
+          <w:color w:val="333333"/>
+          <w:sz w:val="20"/>
+          <w:szCs w:val="20"/>
+        </w:rPr>
+        <w:t>因此如果直接輸入</w:t>
+      </w:r>
+      <w:r>
+        <w:rPr>
+          <w:rFonts w:ascii="Arial" w:eastAsia="新細明體" w:hAnsi="Arial" w:cs="Arial" w:hint="eastAsia"/>
+          <w:color w:val="333333"/>
+          <w:sz w:val="20"/>
+          <w:szCs w:val="20"/>
+        </w:rPr>
+        <w:t>viewPager</w:t>
+      </w:r>
+      <w:r>
+        <w:rPr>
+          <w:rFonts w:ascii="Arial" w:eastAsia="新細明體" w:hAnsi="Arial" w:cs="Arial" w:hint="eastAsia"/>
+          <w:color w:val="333333"/>
+          <w:sz w:val="20"/>
+          <w:szCs w:val="20"/>
+        </w:rPr>
+        <w:t>.setCurrentItem(position), fragment</w:t>
+      </w:r>
+      <w:r>
+        <w:rPr>
+          <w:rFonts w:ascii="Arial" w:eastAsia="新細明體" w:hAnsi="Arial" w:cs="Arial" w:hint="eastAsia"/>
+          <w:color w:val="333333"/>
+          <w:sz w:val="20"/>
+          <w:szCs w:val="20"/>
+        </w:rPr>
+        <w:t>並不會產生資料</w:t>
+      </w:r>
+      <w:r>
+        <w:rPr>
+          <w:rFonts w:ascii="Arial" w:eastAsia="新細明體" w:hAnsi="Arial" w:cs="Arial" w:hint="eastAsia"/>
+          <w:color w:val="333333"/>
+          <w:sz w:val="20"/>
+          <w:szCs w:val="20"/>
+        </w:rPr>
+        <w:t xml:space="preserve">, </w:t>
+      </w:r>
+      <w:r>
+        <w:rPr>
+          <w:rFonts w:ascii="Arial" w:eastAsia="新細明體" w:hAnsi="Arial" w:cs="Arial" w:hint="eastAsia"/>
+          <w:color w:val="333333"/>
+          <w:sz w:val="20"/>
+          <w:szCs w:val="20"/>
+        </w:rPr>
+        <w:t>因此必須手動讀取想要頁面的資料</w:t>
+      </w:r>
+      <w:r>
+        <w:rPr>
+          <w:rFonts w:ascii="Arial" w:eastAsia="新細明體" w:hAnsi="Arial" w:cs="Arial" w:hint="eastAsia"/>
+          <w:color w:val="333333"/>
+          <w:sz w:val="20"/>
+          <w:szCs w:val="20"/>
+        </w:rPr>
+        <w:t xml:space="preserve">, </w:t>
+      </w:r>
+      <w:r>
+        <w:rPr>
+          <w:rFonts w:ascii="Arial" w:eastAsia="新細明體" w:hAnsi="Arial" w:cs="Arial" w:hint="eastAsia"/>
+          <w:color w:val="333333"/>
+          <w:sz w:val="20"/>
+          <w:szCs w:val="20"/>
+        </w:rPr>
+        <w:t>但如果是在</w:t>
+      </w:r>
+      <w:r>
+        <w:rPr>
+          <w:rFonts w:ascii="Arial" w:eastAsia="新細明體" w:hAnsi="Arial" w:cs="Arial" w:hint="eastAsia"/>
+          <w:color w:val="333333"/>
+          <w:sz w:val="20"/>
+          <w:szCs w:val="20"/>
+        </w:rPr>
+        <w:t>notifyDataSetChanged()</w:t>
+      </w:r>
+      <w:r>
+        <w:rPr>
+          <w:rFonts w:ascii="Arial" w:eastAsia="新細明體" w:hAnsi="Arial" w:cs="Arial" w:hint="eastAsia"/>
+          <w:color w:val="333333"/>
+          <w:sz w:val="20"/>
+          <w:szCs w:val="20"/>
+        </w:rPr>
+        <w:t>之後立刻做的話</w:t>
+      </w:r>
+      <w:r>
+        <w:rPr>
+          <w:rFonts w:ascii="Arial" w:eastAsia="新細明體" w:hAnsi="Arial" w:cs="Arial" w:hint="eastAsia"/>
+          <w:color w:val="333333"/>
+          <w:sz w:val="20"/>
+          <w:szCs w:val="20"/>
+        </w:rPr>
+        <w:t xml:space="preserve">, </w:t>
+      </w:r>
+      <w:r>
+        <w:rPr>
+          <w:rFonts w:ascii="Arial" w:eastAsia="新細明體" w:hAnsi="Arial" w:cs="Arial" w:hint="eastAsia"/>
+          <w:color w:val="333333"/>
+          <w:sz w:val="20"/>
+          <w:szCs w:val="20"/>
+        </w:rPr>
+        <w:t>新增頁</w:t>
+      </w:r>
+      <w:r>
+        <w:rPr>
+          <w:rFonts w:ascii="Arial" w:eastAsia="新細明體" w:hAnsi="Arial" w:cs="Arial" w:hint="eastAsia"/>
+          <w:color w:val="333333"/>
+          <w:sz w:val="20"/>
+          <w:szCs w:val="20"/>
+        </w:rPr>
+        <w:t>&amp;</w:t>
+      </w:r>
+      <w:r>
+        <w:rPr>
+          <w:rFonts w:ascii="Arial" w:eastAsia="新細明體" w:hAnsi="Arial" w:cs="Arial" w:hint="eastAsia"/>
+          <w:color w:val="333333"/>
+          <w:sz w:val="20"/>
+          <w:szCs w:val="20"/>
+        </w:rPr>
+        <w:t>首兩頁皆可產生資料</w:t>
+      </w:r>
+      <w:r>
+        <w:rPr>
+          <w:rFonts w:ascii="Arial" w:eastAsia="新細明體" w:hAnsi="Arial" w:cs="Arial" w:hint="eastAsia"/>
+          <w:color w:val="333333"/>
+          <w:sz w:val="20"/>
+          <w:szCs w:val="20"/>
+        </w:rPr>
+        <w:t xml:space="preserve">, </w:t>
+      </w:r>
+      <w:r>
+        <w:rPr>
+          <w:rFonts w:ascii="Arial" w:eastAsia="新細明體" w:hAnsi="Arial" w:cs="Arial" w:hint="eastAsia"/>
+          <w:color w:val="333333"/>
+          <w:sz w:val="20"/>
+          <w:szCs w:val="20"/>
+        </w:rPr>
+        <w:t>新增頁</w:t>
+      </w:r>
+      <w:r>
+        <w:rPr>
+          <w:rFonts w:ascii="Arial" w:eastAsia="新細明體" w:hAnsi="Arial" w:cs="Arial" w:hint="eastAsia"/>
+          <w:color w:val="333333"/>
+          <w:sz w:val="20"/>
+          <w:szCs w:val="20"/>
+        </w:rPr>
+        <w:t>是因為剛新增所以有去讀一遍</w:t>
+      </w:r>
+      <w:r>
+        <w:rPr>
+          <w:rFonts w:ascii="Arial" w:eastAsia="新細明體" w:hAnsi="Arial" w:cs="Arial" w:hint="eastAsia"/>
+          <w:color w:val="333333"/>
+          <w:sz w:val="20"/>
+          <w:szCs w:val="20"/>
+        </w:rPr>
+        <w:t>新增頁</w:t>
+      </w:r>
+      <w:r>
+        <w:rPr>
+          <w:rFonts w:ascii="Arial" w:eastAsia="新細明體" w:hAnsi="Arial" w:cs="Arial" w:hint="eastAsia"/>
+          <w:color w:val="333333"/>
+          <w:sz w:val="20"/>
+          <w:szCs w:val="20"/>
+        </w:rPr>
+        <w:t>(</w:t>
+      </w:r>
+      <w:r>
+        <w:rPr>
+          <w:rFonts w:ascii="Arial" w:eastAsia="新細明體" w:hAnsi="Arial" w:cs="Arial" w:hint="eastAsia"/>
+          <w:color w:val="333333"/>
+          <w:sz w:val="20"/>
+          <w:szCs w:val="20"/>
+        </w:rPr>
+        <w:t>末頁</w:t>
+      </w:r>
+      <w:r>
+        <w:rPr>
+          <w:rFonts w:ascii="Arial" w:eastAsia="新細明體" w:hAnsi="Arial" w:cs="Arial" w:hint="eastAsia"/>
+          <w:color w:val="333333"/>
+          <w:sz w:val="20"/>
+          <w:szCs w:val="20"/>
+        </w:rPr>
+        <w:t>)</w:t>
+      </w:r>
+      <w:r>
+        <w:rPr>
+          <w:rFonts w:ascii="Arial" w:eastAsia="新細明體" w:hAnsi="Arial" w:cs="Arial" w:hint="eastAsia"/>
+          <w:color w:val="333333"/>
+          <w:sz w:val="20"/>
+          <w:szCs w:val="20"/>
+        </w:rPr>
+        <w:t>的</w:t>
+      </w:r>
+      <w:r>
+        <w:rPr>
+          <w:rFonts w:ascii="Arial" w:eastAsia="新細明體" w:hAnsi="Arial" w:cs="Arial" w:hint="eastAsia"/>
+          <w:color w:val="333333"/>
+          <w:sz w:val="20"/>
+          <w:szCs w:val="20"/>
+        </w:rPr>
+        <w:t>fragment</w:t>
+      </w:r>
+      <w:r>
+        <w:rPr>
+          <w:rFonts w:ascii="Arial" w:eastAsia="新細明體" w:hAnsi="Arial" w:cs="Arial" w:hint="eastAsia"/>
+          <w:color w:val="333333"/>
+          <w:sz w:val="20"/>
+          <w:szCs w:val="20"/>
+        </w:rPr>
+        <w:t>而首兩頁則是預設會跑到首兩頁</w:t>
+      </w:r>
+      <w:r>
+        <w:rPr>
+          <w:rFonts w:ascii="Arial" w:eastAsia="新細明體" w:hAnsi="Arial" w:cs="Arial" w:hint="eastAsia"/>
+          <w:color w:val="333333"/>
+          <w:sz w:val="20"/>
+          <w:szCs w:val="20"/>
+        </w:rPr>
+        <w:t>,</w:t>
+      </w:r>
+      <w:bookmarkStart w:id="0" w:name="_GoBack"/>
+      <w:bookmarkEnd w:id="0"/>
+      <w:r>
+        <w:rPr>
+          <w:rFonts w:ascii="Arial" w:eastAsia="新細明體" w:hAnsi="Arial" w:cs="Arial" w:hint="eastAsia"/>
+          <w:color w:val="333333"/>
+          <w:sz w:val="20"/>
+          <w:szCs w:val="20"/>
+        </w:rPr>
+        <w:t xml:space="preserve"> </w:t>
+      </w:r>
+      <w:r>
+        <w:rPr>
+          <w:rFonts w:ascii="Arial" w:eastAsia="新細明體" w:hAnsi="Arial" w:cs="Arial" w:hint="eastAsia"/>
+          <w:color w:val="333333"/>
+          <w:sz w:val="20"/>
+          <w:szCs w:val="20"/>
+        </w:rPr>
+        <w:t>所以會去讀</w:t>
+      </w:r>
+      <w:r>
+        <w:rPr>
+          <w:rFonts w:ascii="Arial" w:eastAsia="新細明體" w:hAnsi="Arial" w:cs="Arial" w:hint="eastAsia"/>
+          <w:color w:val="333333"/>
+          <w:sz w:val="20"/>
+          <w:szCs w:val="20"/>
+        </w:rPr>
+        <w:t>fragment</w:t>
+      </w:r>
+    </w:p>
     <w:sectPr>
       <w:pgSz w:w="11906" w:h="16838"/>
       <w:pgMar w:top="1440" w:right="1800" w:bottom="1440" w:left="1800" w:header="851" w:footer="992" w:gutter="0"/>
@@ -1206,6 +1652,52 @@
       <w:szCs w:val="18"/>
     </w:rPr>
   </w:style>
+  <w:style w:type="paragraph" w:styleId="HTML">
+    <w:name w:val="HTML Preformatted"/>
+    <w:basedOn w:val="a"/>
+    <w:link w:val="HTML0"/>
+    <w:uiPriority w:val="99"/>
+    <w:unhideWhenUsed/>
+    <w:rsid w:val="00D5622F"/>
+    <w:pPr>
+      <w:widowControl/>
+      <w:tabs>
+        <w:tab w:val="left" w:pos="916"/>
+        <w:tab w:val="left" w:pos="1832"/>
+        <w:tab w:val="left" w:pos="2748"/>
+        <w:tab w:val="left" w:pos="3664"/>
+        <w:tab w:val="left" w:pos="4580"/>
+        <w:tab w:val="left" w:pos="5496"/>
+        <w:tab w:val="left" w:pos="6412"/>
+        <w:tab w:val="left" w:pos="7328"/>
+        <w:tab w:val="left" w:pos="8244"/>
+        <w:tab w:val="left" w:pos="9160"/>
+        <w:tab w:val="left" w:pos="10076"/>
+        <w:tab w:val="left" w:pos="10992"/>
+        <w:tab w:val="left" w:pos="11908"/>
+        <w:tab w:val="left" w:pos="12824"/>
+        <w:tab w:val="left" w:pos="13740"/>
+        <w:tab w:val="left" w:pos="14656"/>
+      </w:tabs>
+    </w:pPr>
+    <w:rPr>
+      <w:rFonts w:ascii="細明體" w:eastAsia="細明體" w:hAnsi="細明體" w:cs="細明體"/>
+      <w:kern w:val="0"/>
+      <w:szCs w:val="24"/>
+    </w:rPr>
+  </w:style>
+  <w:style w:type="character" w:customStyle="1" w:styleId="HTML0">
+    <w:name w:val="HTML 預設格式 字元"/>
+    <w:basedOn w:val="a0"/>
+    <w:link w:val="HTML"/>
+    <w:uiPriority w:val="99"/>
+    <w:rsid w:val="00D5622F"/>
+    <w:rPr>
+      <w:rFonts w:ascii="細明體" w:eastAsia="細明體" w:hAnsi="細明體" w:cs="細明體"/>
+      <w:kern w:val="0"/>
+      <w:szCs w:val="24"/>
+    </w:rPr>
+  </w:style>
 </w:styles>
 </file>
 
@@ -1422,6 +1914,52 @@
       <w:rFonts w:asciiTheme="majorHAnsi" w:eastAsiaTheme="majorEastAsia" w:hAnsiTheme="majorHAnsi" w:cstheme="majorBidi"/>
       <w:sz w:val="18"/>
       <w:szCs w:val="18"/>
+    </w:rPr>
+  </w:style>
+  <w:style w:type="paragraph" w:styleId="HTML">
+    <w:name w:val="HTML Preformatted"/>
+    <w:basedOn w:val="a"/>
+    <w:link w:val="HTML0"/>
+    <w:uiPriority w:val="99"/>
+    <w:unhideWhenUsed/>
+    <w:rsid w:val="00D5622F"/>
+    <w:pPr>
+      <w:widowControl/>
+      <w:tabs>
+        <w:tab w:val="left" w:pos="916"/>
+        <w:tab w:val="left" w:pos="1832"/>
+        <w:tab w:val="left" w:pos="2748"/>
+        <w:tab w:val="left" w:pos="3664"/>
+        <w:tab w:val="left" w:pos="4580"/>
+        <w:tab w:val="left" w:pos="5496"/>
+        <w:tab w:val="left" w:pos="6412"/>
+        <w:tab w:val="left" w:pos="7328"/>
+        <w:tab w:val="left" w:pos="8244"/>
+        <w:tab w:val="left" w:pos="9160"/>
+        <w:tab w:val="left" w:pos="10076"/>
+        <w:tab w:val="left" w:pos="10992"/>
+        <w:tab w:val="left" w:pos="11908"/>
+        <w:tab w:val="left" w:pos="12824"/>
+        <w:tab w:val="left" w:pos="13740"/>
+        <w:tab w:val="left" w:pos="14656"/>
+      </w:tabs>
+    </w:pPr>
+    <w:rPr>
+      <w:rFonts w:ascii="細明體" w:eastAsia="細明體" w:hAnsi="細明體" w:cs="細明體"/>
+      <w:kern w:val="0"/>
+      <w:szCs w:val="24"/>
+    </w:rPr>
+  </w:style>
+  <w:style w:type="character" w:customStyle="1" w:styleId="HTML0">
+    <w:name w:val="HTML 預設格式 字元"/>
+    <w:basedOn w:val="a0"/>
+    <w:link w:val="HTML"/>
+    <w:uiPriority w:val="99"/>
+    <w:rsid w:val="00D5622F"/>
+    <w:rPr>
+      <w:rFonts w:ascii="細明體" w:eastAsia="細明體" w:hAnsi="細明體" w:cs="細明體"/>
+      <w:kern w:val="0"/>
+      <w:szCs w:val="24"/>
     </w:rPr>
   </w:style>
 </w:styles>

</xml_diff>